<commit_message>
Poprawa kart CRC, dodanie sesji CRC i raportów symulacji
</commit_message>
<xml_diff>
--- a/Wygenerowana dokumentacja/ETAP B/Dokumentacja kart CRC.docx
+++ b/Wygenerowana dokumentacja/ETAP B/Dokumentacja kart CRC.docx
@@ -438,7 +438,7 @@
                       <w:sz w:val="28"/>
                       <w:szCs w:val="28"/>
                     </w:rPr>
-                    <w:t xml:space="preserve">11.03.2024 23:38:17</w:t>
+                    <w:t xml:space="preserve">13.03.2024 22:33:11</w:t>
                   </w:r>
                   <w:r>
                     <w:rPr>
@@ -1125,6 +1125,58 @@
           <w:szCs w:val="20"/>
           <w:b/>
         </w:rPr>
+        <w:t xml:space="preserve">1.    J</w:t>
+      </w:r>
+      <w:r>
+        <w:rPr>
+          <w:rFonts w:ascii="Times New Roman" w:eastAsia="Times New Roman" w:hAnsi="Times New Roman" w:cs="Times New Roman"/>
+          <w:sz w:val="20"/>
+          <w:szCs w:val="20"/>
+          <w:b/>
+        </w:rPr>
+        <w:t xml:space="preserve">ę</w:t>
+      </w:r>
+      <w:r>
+        <w:rPr>
+          <w:rFonts w:ascii="Times New Roman" w:eastAsia="Times New Roman" w:hAnsi="Times New Roman" w:cs="Times New Roman"/>
+          <w:sz w:val="20"/>
+          <w:szCs w:val="20"/>
+          <w:b/>
+        </w:rPr>
+        <w:t xml:space="preserve">zyk PW-CRC	</w:t>
+      </w:r>
+      <w:r>
+        <w:rPr>
+          <w:rFonts w:ascii="Times New Roman" w:eastAsia="Times New Roman" w:hAnsi="Times New Roman" w:cs="Times New Roman"/>
+          <w:sz w:val="20"/>
+          <w:szCs w:val="20"/>
+          <w:b/>
+        </w:rPr>
+        <w:t xml:space="preserve">4</w:t>
+      </w:r>
+    </w:p>
+    <w:p>
+      <w:pPr>
+        <w:pStyle w:val="TOC2"/>
+        <w:numId w:val="0"/>
+        <w:ilvl w:val="0"/>
+        <w:spacing w:before="40" w:after="20" w:line="240"/>
+        <w:ind w:left="180" w:right="720"/>
+        <w:tabs>
+          <w:tab w:val="right" w:pos="8280" w:leader="dot"/>
+        </w:tabs>
+        <w:rPr>
+          <w:rFonts w:hint="default"/>
+          <w:sz w:val="20"/>
+          <w:szCs w:val="20"/>
+        </w:rPr>
+      </w:pPr>
+      <w:r>
+        <w:rPr>
+          <w:rFonts w:ascii="Times New Roman" w:eastAsia="Times New Roman" w:hAnsi="Times New Roman" w:cs="Times New Roman"/>
+          <w:sz w:val="20"/>
+          <w:szCs w:val="20"/>
+        </w:rPr>
         <w:t xml:space="preserve">1.1    PW-CRC-Mazewski	</w:t>
       </w:r>
       <w:r>
@@ -1132,9 +1184,74 @@
           <w:rFonts w:ascii="Times New Roman" w:eastAsia="Times New Roman" w:hAnsi="Times New Roman" w:cs="Times New Roman"/>
           <w:sz w:val="20"/>
           <w:szCs w:val="20"/>
-          <w:b/>
         </w:rPr>
         <w:t xml:space="preserve">4</w:t>
+      </w:r>
+    </w:p>
+    <w:p>
+      <w:pPr>
+        <w:pStyle w:val="TOC2"/>
+        <w:numId w:val="0"/>
+        <w:ilvl w:val="0"/>
+        <w:spacing w:before="40" w:after="20" w:line="240"/>
+        <w:ind w:left="180" w:right="720"/>
+        <w:tabs>
+          <w:tab w:val="right" w:pos="8280" w:leader="dot"/>
+        </w:tabs>
+        <w:rPr>
+          <w:rFonts w:hint="default"/>
+          <w:sz w:val="20"/>
+          <w:szCs w:val="20"/>
+        </w:rPr>
+      </w:pPr>
+      <w:r>
+        <w:rPr>
+          <w:rFonts w:ascii="Times New Roman" w:eastAsia="Times New Roman" w:hAnsi="Times New Roman" w:cs="Times New Roman"/>
+          <w:sz w:val="20"/>
+          <w:szCs w:val="20"/>
+        </w:rPr>
+        <w:t xml:space="preserve">1.2    PW-CRC-Mazewski	</w:t>
+      </w:r>
+      <w:r>
+        <w:rPr>
+          <w:rFonts w:ascii="Times New Roman" w:eastAsia="Times New Roman" w:hAnsi="Times New Roman" w:cs="Times New Roman"/>
+          <w:sz w:val="20"/>
+          <w:szCs w:val="20"/>
+        </w:rPr>
+        <w:t xml:space="preserve">4</w:t>
+      </w:r>
+    </w:p>
+    <w:p>
+      <w:pPr>
+        <w:pStyle w:val="TOC2"/>
+        <w:numId w:val="0"/>
+        <w:ilvl w:val="0"/>
+        <w:spacing w:before="40" w:after="20" w:line="240"/>
+        <w:ind w:left="180" w:right="720"/>
+        <w:tabs>
+          <w:tab w:val="right" w:pos="8280" w:leader="dot"/>
+        </w:tabs>
+        <w:rPr>
+          <w:rFonts w:hint="default"/>
+          <w:sz w:val="20"/>
+          <w:szCs w:val="20"/>
+        </w:rPr>
+      </w:pPr>
+      <w:r>
+        <w:rPr>
+          <w:rFonts w:ascii="Times New Roman" w:eastAsia="Times New Roman" w:hAnsi="Times New Roman" w:cs="Times New Roman"/>
+          <w:sz w:val="20"/>
+          <w:szCs w:val="20"/>
+        </w:rPr>
+        <w:t xml:space="preserve">1.3    PW-CRC-Mazewski	</w:t>
+      </w:r>
+      <w:r>
+        <w:rPr>
+          <w:rFonts w:ascii="Times New Roman" w:eastAsia="Times New Roman" w:hAnsi="Times New Roman" w:cs="Times New Roman"/>
+          <w:sz w:val="20"/>
+          <w:szCs w:val="20"/>
+        </w:rPr>
+        <w:t xml:space="preserve">5</w:t>
       </w:r>
     </w:p>
     <w:p>
@@ -1161,79 +1278,7 @@
           <w:szCs w:val="20"/>
           <w:b/>
         </w:rPr>
-        <w:t xml:space="preserve">1.2    PW-CRC-Mazewski	</w:t>
-      </w:r>
-      <w:r>
-        <w:rPr>
-          <w:rFonts w:ascii="Times New Roman" w:eastAsia="Times New Roman" w:hAnsi="Times New Roman" w:cs="Times New Roman"/>
-          <w:sz w:val="20"/>
-          <w:szCs w:val="20"/>
-          <w:b/>
-        </w:rPr>
-        <w:t xml:space="preserve">4</w:t>
-      </w:r>
-    </w:p>
-    <w:p>
-      <w:pPr>
-        <w:pStyle w:val="TOC1"/>
-        <w:numId w:val="0"/>
-        <w:ilvl w:val="0"/>
-        <w:spacing w:before="120" w:after="40" w:line="240"/>
-        <w:ind w:right="720"/>
-        <w:tabs>
-          <w:tab w:val="right" w:pos="8280" w:leader="dot"/>
-        </w:tabs>
-        <w:rPr>
-          <w:rFonts w:hint="default"/>
-          <w:sz w:val="20"/>
-          <w:szCs w:val="20"/>
-          <w:b/>
-        </w:rPr>
-      </w:pPr>
-      <w:r>
-        <w:rPr>
-          <w:rFonts w:ascii="Times New Roman" w:eastAsia="Times New Roman" w:hAnsi="Times New Roman" w:cs="Times New Roman"/>
-          <w:sz w:val="20"/>
-          <w:szCs w:val="20"/>
-          <w:b/>
-        </w:rPr>
-        <w:t xml:space="preserve">1.3    PW-CRC-Mazewski	</w:t>
-      </w:r>
-      <w:r>
-        <w:rPr>
-          <w:rFonts w:ascii="Times New Roman" w:eastAsia="Times New Roman" w:hAnsi="Times New Roman" w:cs="Times New Roman"/>
-          <w:sz w:val="20"/>
-          <w:szCs w:val="20"/>
-          <w:b/>
-        </w:rPr>
-        <w:t xml:space="preserve">5</w:t>
-      </w:r>
-    </w:p>
-    <w:p>
-      <w:pPr>
-        <w:pStyle w:val="TOC1"/>
-        <w:numId w:val="0"/>
-        <w:ilvl w:val="0"/>
-        <w:spacing w:before="120" w:after="40" w:line="240"/>
-        <w:ind w:right="720"/>
-        <w:tabs>
-          <w:tab w:val="right" w:pos="8280" w:leader="dot"/>
-        </w:tabs>
-        <w:rPr>
-          <w:rFonts w:hint="default"/>
-          <w:sz w:val="20"/>
-          <w:szCs w:val="20"/>
-          <w:b/>
-        </w:rPr>
-      </w:pPr>
-      <w:r>
-        <w:rPr>
-          <w:rFonts w:ascii="Times New Roman" w:eastAsia="Times New Roman" w:hAnsi="Times New Roman" w:cs="Times New Roman"/>
-          <w:sz w:val="20"/>
-          <w:szCs w:val="20"/>
-          <w:b/>
-        </w:rPr>
-        <w:t xml:space="preserve">1.4    Karty CRC	</w:t>
+        <w:t xml:space="preserve">2.    Karty CRC	</w:t>
       </w:r>
       <w:r>
         <w:rPr>
@@ -4199,16 +4244,43 @@
           <w:szCs w:val="20"/>
           <w:color w:val="000000"/>
         </w:rPr>
-        <w:t xml:space="preserve">Niniejszy dokument stanowi element dokumentacji analitycznej etapu B z przedmiotu Metodyka Projektowania </w:t>
-      </w:r>
-      <w:r>
-        <w:rPr>
-          <w:rFonts w:ascii="Times New Roman" w:eastAsia="Times New Roman" w:hAnsi="Times New Roman" w:cs="Times New Roman"/>
-          <w:sz w:val="20"/>
-          <w:szCs w:val="20"/>
-          <w:color w:val="000000"/>
-        </w:rPr>
-        <w:t xml:space="preserve">Systemów Informacyjnych.  </w:t>
+        <w:t xml:space="preserve">Niniejszy dokument zawiera informacje o definicji j</w:t>
+      </w:r>
+      <w:r>
+        <w:rPr>
+          <w:rFonts w:ascii="Times New Roman" w:eastAsia="Times New Roman" w:hAnsi="Times New Roman" w:cs="Times New Roman"/>
+          <w:sz w:val="20"/>
+          <w:szCs w:val="20"/>
+          <w:color w:val="000000"/>
+        </w:rPr>
+        <w:t xml:space="preserve">ę</w:t>
+      </w:r>
+      <w:r>
+        <w:rPr>
+          <w:rFonts w:ascii="Times New Roman" w:eastAsia="Times New Roman" w:hAnsi="Times New Roman" w:cs="Times New Roman"/>
+          <w:sz w:val="20"/>
+          <w:szCs w:val="20"/>
+          <w:color w:val="000000"/>
+        </w:rPr>
+        <w:t xml:space="preserve">zyka PW-CRC oraz utworzone za jego pomoc</w:t>
+      </w:r>
+      <w:r>
+        <w:rPr>
+          <w:rFonts w:ascii="Times New Roman" w:eastAsia="Times New Roman" w:hAnsi="Times New Roman" w:cs="Times New Roman"/>
+          <w:sz w:val="20"/>
+          <w:szCs w:val="20"/>
+          <w:color w:val="000000"/>
+        </w:rPr>
+        <w:t xml:space="preserve">ą</w:t>
+      </w:r>
+      <w:r>
+        <w:rPr>
+          <w:rFonts w:ascii="Times New Roman" w:eastAsia="Times New Roman" w:hAnsi="Times New Roman" w:cs="Times New Roman"/>
+          <w:sz w:val="20"/>
+          <w:szCs w:val="20"/>
+          <w:color w:val="000000"/>
+        </w:rPr>
+        <w:t xml:space="preserve"> karty CRC.  </w:t>
       </w:r>
       <w:bookmarkEnd w:id="11"/>
       <w:bookmarkEnd w:id="12"/>
@@ -4463,11 +4535,11 @@
       <w:pPr>
         <w:pStyle w:val="Heading1"/>
         <w:numPr>
-          <w:ilvl w:val="1"/>
+          <w:ilvl w:val="0"/>
           <w:numId w:val="3"/>
         </w:numPr>
         <w:spacing w:before="0" w:after="80" w:line="240"/>
-        <w:ind w:left="900" w:hanging="540"/>
+        <w:ind w:left="720" w:hanging="360"/>
         <w:rPr>
           <w:rFonts w:hint="default"/>
           <w:sz w:val="36"/>
@@ -4476,8 +4548,8 @@
           <w:color w:val="365f91"/>
         </w:rPr>
       </w:pPr>
-      <w:bookmarkStart w:id="19" w:name="PW_CRC_MAZEWSKI"/>
-      <w:bookmarkStart w:id="20" w:name="BKM_D09E4AE2_7753_4C17_AD26_40E54D556365"/>
+      <w:bookmarkStart w:id="19" w:name="JÊZYK_PW_CRC"/>
+      <w:bookmarkStart w:id="20" w:name="BKM_54EE9C17_3C04_450A_A059_FB0C68241374"/>
       <w:r>
         <w:rPr>
           <w:rFonts w:ascii="Calibri" w:eastAsia="Calibri" w:hAnsi="Calibri" w:cs="Calibri"/>
@@ -4486,7 +4558,7 @@
           <w:b/>
           <w:color w:val="365f91"/>
         </w:rPr>
-        <w:t xml:space="preserve">PW-CRC-Mazewski</w:t>
+        <w:t xml:space="preserve">J</w:t>
       </w:r>
       <w:r>
         <w:rPr>
@@ -4496,6 +4568,26 @@
           <w:b/>
           <w:color w:val="365f91"/>
         </w:rPr>
+        <w:t xml:space="preserve">ę</w:t>
+      </w:r>
+      <w:r>
+        <w:rPr>
+          <w:rFonts w:ascii="Calibri" w:eastAsia="Calibri" w:hAnsi="Calibri" w:cs="Calibri"/>
+          <w:sz w:val="36"/>
+          <w:szCs w:val="36"/>
+          <w:b/>
+          <w:color w:val="365f91"/>
+        </w:rPr>
+        <w:t xml:space="preserve">zyk PW-CRC</w:t>
+      </w:r>
+      <w:r>
+        <w:rPr>
+          <w:rFonts w:ascii="Calibri" w:eastAsia="Calibri" w:hAnsi="Calibri" w:cs="Calibri"/>
+          <w:sz w:val="36"/>
+          <w:szCs w:val="36"/>
+          <w:b/>
+          <w:color w:val="365f91"/>
+        </w:rPr>
       </w:r>
     </w:p>
     <w:p>
@@ -4539,6 +4631,66 @@
           <w:sz w:val="20"/>
           <w:szCs w:val="20"/>
           <w:color w:val="000000"/>
+        </w:rPr>
+      </w:r>
+    </w:p>
+    <w:p>
+      <w:pPr>
+        <w:pStyle w:val="Normal"/>
+        <w:numId w:val="0"/>
+        <w:ilvl w:val="0"/>
+        <w:spacing w:before="0" w:after="0" w:line="240"/>
+        <w:rPr>
+          <w:rFonts w:hint="default"/>
+          <w:sz w:val="20"/>
+          <w:szCs w:val="20"/>
+          <w:color w:val="000000"/>
+        </w:rPr>
+      </w:pPr>
+      <w:r>
+        <w:rPr>
+          <w:rFonts w:ascii="Times New Roman" w:eastAsia="Times New Roman" w:hAnsi="Times New Roman" w:cs="Times New Roman"/>
+          <w:sz w:val="20"/>
+          <w:szCs w:val="20"/>
+          <w:color w:val="000000"/>
+        </w:rPr>
+      </w:r>
+    </w:p>
+    <w:p>
+      <w:pPr>
+        <w:pStyle w:val="Heading2"/>
+        <w:numPr>
+          <w:ilvl w:val="1"/>
+          <w:numId w:val="3"/>
+        </w:numPr>
+        <w:spacing w:before="0" w:after="80" w:line="240"/>
+        <w:rPr>
+          <w:rFonts w:hint="default"/>
+          <w:sz w:val="32"/>
+          <w:szCs w:val="32"/>
+          <w:b/>
+          <w:color w:val="4f81bc"/>
+        </w:rPr>
+      </w:pPr>
+      <w:bookmarkStart w:id="21" w:name="PW_CRC_MAZEWSKI"/>
+      <w:bookmarkStart w:id="22" w:name="BKM_D09E4AE2_7753_4C17_AD26_40E54D556365"/>
+      <w:r>
+        <w:rPr>
+          <w:rFonts w:ascii="Calibri" w:eastAsia="Calibri" w:hAnsi="Calibri" w:cs="Calibri"/>
+          <w:sz w:val="32"/>
+          <w:szCs w:val="32"/>
+          <w:b/>
+          <w:color w:val="4f81bc"/>
+        </w:rPr>
+        <w:t xml:space="preserve">PW-CRC-Mazewski</w:t>
+      </w:r>
+      <w:r>
+        <w:rPr>
+          <w:rFonts w:ascii="Calibri" w:eastAsia="Calibri" w:hAnsi="Calibri" w:cs="Calibri"/>
+          <w:sz w:val="32"/>
+          <w:szCs w:val="32"/>
+          <w:b/>
+          <w:color w:val="4f81bc"/>
         </w:rPr>
       </w:r>
     </w:p>
@@ -4600,14 +4752,14 @@
           <w:color w:val="000000"/>
         </w:rPr>
       </w:pPr>
-      <w:bookmarkStart w:id="21" w:name="BKM_DC78D75D_3E72_4F7E_B894_80843F6A7841"/>
+      <w:bookmarkStart w:id="23" w:name="BKM_DC78D75D_3E72_4F7E_B894_80843F6A7841"/>
       <w:r>
         <w:rPr/>
         <w:drawing>
           <wp:inline distT="0" distB="0" distL="0" distR="0">
             <wp:extent cx="6181090" cy="1879600"/>
             <wp:effectExtent l="0" t="0" r="0" b="0"/>
-            <wp:docPr id="35" descr="" name=""/>
+            <wp:docPr id="38" descr="" name=""/>
             <wp:cNvGraphicFramePr>
               <a:graphicFrameLocks xmlns:a="http://schemas.openxmlformats.org/drawingml/2006/main" noChangeAspect="1"/>
             </wp:cNvGraphicFramePr>
@@ -4615,11 +4767,11 @@
               <a:graphicData uri="http://schemas.openxmlformats.org/drawingml/2006/picture">
                 <pic:pic xmlns:pic="http://schemas.openxmlformats.org/drawingml/2006/picture">
                   <pic:nvPicPr>
-                    <pic:cNvPr id="35" name="Picture"/>
+                    <pic:cNvPr id="38" name="Picture"/>
                     <pic:cNvPicPr/>
                   </pic:nvPicPr>
                   <pic:blipFill>
-                    <a:blip r:embed="img35"/>
+                    <a:blip r:embed="img38"/>
                     <a:stretch>
                       <a:fillRect/>
                     </a:stretch>
@@ -4676,6 +4828,15 @@
           <w:szCs w:val="20"/>
           <w:color w:val="000000"/>
         </w:rPr>
+        <w:t xml:space="preserve">Diagram </w:t>
+      </w:r>
+      <w:r>
+        <w:rPr>
+          <w:rFonts w:ascii="Times New Roman" w:eastAsia="Times New Roman" w:hAnsi="Times New Roman" w:cs="Times New Roman"/>
+          <w:sz w:val="20"/>
+          <w:szCs w:val="20"/>
+          <w:color w:val="000000"/>
+        </w:rPr>
         <w:fldChar w:fldCharType="begin"/>
         <w:instrText xml:space="preserve">SEQ Figure \* ARABIC</w:instrText>
         <w:fldChar w:fldCharType="separate"/>
@@ -4691,8 +4852,9 @@
           <w:szCs w:val="20"/>
           <w:color w:val="000000"/>
         </w:rPr>
-        <w:t xml:space="preserve">.PW-CRC-Mazewski</w:t>
-      </w:r>
+        <w:t xml:space="preserve">. PW-CRC-Mazewski.</w:t>
+      </w:r>
+      <w:bookmarkEnd w:id="23"/>
       <w:r>
         <w:rPr>
           <w:rFonts w:ascii="Times New Roman" w:eastAsia="Times New Roman" w:hAnsi="Times New Roman" w:cs="Times New Roman"/>
@@ -4722,8 +4884,10 @@
           <w:szCs w:val="20"/>
           <w:color w:val="000000"/>
         </w:rPr>
-        <w:t xml:space="preserve">Class</w:t>
-      </w:r>
+        <w:t xml:space="preserve">  </w:t>
+      </w:r>
+      <w:bookmarkEnd w:id="21"/>
+      <w:bookmarkEnd w:id="22"/>
       <w:r>
         <w:rPr>
           <w:rFonts w:ascii="Times New Roman" w:eastAsia="Times New Roman" w:hAnsi="Times New Roman" w:cs="Times New Roman"/>
@@ -4753,322 +4917,43 @@
           <w:szCs w:val="20"/>
           <w:color w:val="000000"/>
         </w:rPr>
-        <w:t xml:space="preserve">Collaboration</w:t>
-      </w:r>
-      <w:r>
-        <w:rPr>
-          <w:rFonts w:ascii="Times New Roman" w:eastAsia="Times New Roman" w:hAnsi="Times New Roman" w:cs="Times New Roman"/>
-          <w:sz w:val="20"/>
-          <w:szCs w:val="20"/>
-          <w:color w:val="000000"/>
-        </w:rPr>
-      </w:r>
-    </w:p>
-    <w:p>
-      <w:pPr>
-        <w:pStyle w:val="Normal"/>
-        <w:numId w:val="0"/>
-        <w:ilvl w:val="0"/>
-        <w:spacing w:before="0" w:after="0" w:line="240"/>
-        <w:rPr>
-          <w:rFonts w:hint="default"/>
-          <w:sz w:val="20"/>
-          <w:szCs w:val="20"/>
-          <w:color w:val="000000"/>
-        </w:rPr>
-      </w:pPr>
-      <w:r>
-        <w:rPr>
-          <w:rFonts w:ascii="Times New Roman" w:eastAsia="Times New Roman" w:hAnsi="Times New Roman" w:cs="Times New Roman"/>
-          <w:sz w:val="20"/>
-          <w:szCs w:val="20"/>
-          <w:color w:val="000000"/>
-        </w:rPr>
-        <w:t xml:space="preserve">CRC</w:t>
-      </w:r>
-      <w:r>
-        <w:rPr>
-          <w:rFonts w:ascii="Times New Roman" w:eastAsia="Times New Roman" w:hAnsi="Times New Roman" w:cs="Times New Roman"/>
-          <w:sz w:val="20"/>
-          <w:szCs w:val="20"/>
-          <w:color w:val="000000"/>
-        </w:rPr>
-      </w:r>
-    </w:p>
-    <w:p>
-      <w:pPr>
-        <w:pStyle w:val="Normal"/>
-        <w:numId w:val="0"/>
-        <w:ilvl w:val="0"/>
-        <w:spacing w:before="0" w:after="0" w:line="240"/>
-        <w:rPr>
-          <w:rFonts w:hint="default"/>
-          <w:sz w:val="20"/>
-          <w:szCs w:val="20"/>
-          <w:color w:val="000000"/>
-        </w:rPr>
-      </w:pPr>
-      <w:r>
-        <w:rPr>
-          <w:rFonts w:ascii="Times New Roman" w:eastAsia="Times New Roman" w:hAnsi="Times New Roman" w:cs="Times New Roman"/>
-          <w:sz w:val="20"/>
-          <w:szCs w:val="20"/>
-          <w:color w:val="000000"/>
-        </w:rPr>
-        <w:t xml:space="preserve">Komunikat</w:t>
-      </w:r>
-      <w:r>
-        <w:rPr>
-          <w:rFonts w:ascii="Times New Roman" w:eastAsia="Times New Roman" w:hAnsi="Times New Roman" w:cs="Times New Roman"/>
-          <w:sz w:val="20"/>
-          <w:szCs w:val="20"/>
-          <w:color w:val="000000"/>
-        </w:rPr>
-      </w:r>
-    </w:p>
-    <w:p>
-      <w:pPr>
-        <w:pStyle w:val="Normal"/>
-        <w:numId w:val="0"/>
-        <w:ilvl w:val="0"/>
-        <w:spacing w:before="0" w:after="0" w:line="240"/>
-        <w:rPr>
-          <w:rFonts w:hint="default"/>
-          <w:sz w:val="20"/>
-          <w:szCs w:val="20"/>
-          <w:color w:val="000000"/>
-        </w:rPr>
-      </w:pPr>
-      <w:r>
-        <w:rPr>
-          <w:rFonts w:ascii="Times New Roman" w:eastAsia="Times New Roman" w:hAnsi="Times New Roman" w:cs="Times New Roman"/>
-          <w:sz w:val="20"/>
-          <w:szCs w:val="20"/>
-          <w:color w:val="000000"/>
-        </w:rPr>
-        <w:t xml:space="preserve">Odpowiedzialno</w:t>
-      </w:r>
-      <w:r>
-        <w:rPr>
-          <w:rFonts w:ascii="Times New Roman" w:eastAsia="Times New Roman" w:hAnsi="Times New Roman" w:cs="Times New Roman"/>
-          <w:sz w:val="20"/>
-          <w:szCs w:val="20"/>
-          <w:color w:val="000000"/>
-        </w:rPr>
-        <w:t xml:space="preserve">ść</w:t>
-      </w:r>
-      <w:r>
-        <w:rPr>
-          <w:rFonts w:ascii="Times New Roman" w:eastAsia="Times New Roman" w:hAnsi="Times New Roman" w:cs="Times New Roman"/>
-          <w:sz w:val="20"/>
-          <w:szCs w:val="20"/>
-          <w:color w:val="000000"/>
-        </w:rPr>
-      </w:r>
-    </w:p>
-    <w:p>
-      <w:pPr>
-        <w:pStyle w:val="Normal"/>
-        <w:numId w:val="0"/>
-        <w:ilvl w:val="0"/>
-        <w:spacing w:before="0" w:after="0" w:line="240"/>
-        <w:rPr>
-          <w:rFonts w:hint="default"/>
-          <w:sz w:val="20"/>
-          <w:szCs w:val="20"/>
-          <w:color w:val="000000"/>
-        </w:rPr>
-      </w:pPr>
-      <w:r>
-        <w:rPr>
-          <w:rFonts w:ascii="Times New Roman" w:eastAsia="Times New Roman" w:hAnsi="Times New Roman" w:cs="Times New Roman"/>
-          <w:sz w:val="20"/>
-          <w:szCs w:val="20"/>
-          <w:color w:val="000000"/>
-        </w:rPr>
-        <w:t xml:space="preserve">Operation</w:t>
-      </w:r>
-      <w:r>
-        <w:rPr>
-          <w:rFonts w:ascii="Times New Roman" w:eastAsia="Times New Roman" w:hAnsi="Times New Roman" w:cs="Times New Roman"/>
-          <w:sz w:val="20"/>
-          <w:szCs w:val="20"/>
-          <w:color w:val="000000"/>
-        </w:rPr>
-      </w:r>
-    </w:p>
-    <w:p>
-      <w:pPr>
-        <w:pStyle w:val="Normal"/>
-        <w:numId w:val="0"/>
-        <w:ilvl w:val="0"/>
-        <w:spacing w:before="0" w:after="0" w:line="240"/>
-        <w:rPr>
-          <w:rFonts w:hint="default"/>
-          <w:sz w:val="20"/>
-          <w:szCs w:val="20"/>
-          <w:color w:val="000000"/>
-        </w:rPr>
-      </w:pPr>
-      <w:r>
-        <w:rPr>
-          <w:rFonts w:ascii="Times New Roman" w:eastAsia="Times New Roman" w:hAnsi="Times New Roman" w:cs="Times New Roman"/>
-          <w:sz w:val="20"/>
-          <w:szCs w:val="20"/>
-          <w:color w:val="000000"/>
-        </w:rPr>
-        <w:t xml:space="preserve">Operation</w:t>
-      </w:r>
-      <w:r>
-        <w:rPr>
-          <w:rFonts w:ascii="Times New Roman" w:eastAsia="Times New Roman" w:hAnsi="Times New Roman" w:cs="Times New Roman"/>
-          <w:sz w:val="20"/>
-          <w:szCs w:val="20"/>
-          <w:color w:val="000000"/>
-        </w:rPr>
-      </w:r>
-    </w:p>
-    <w:p>
-      <w:pPr>
-        <w:pStyle w:val="Normal"/>
-        <w:numId w:val="0"/>
-        <w:ilvl w:val="0"/>
-        <w:spacing w:before="0" w:after="0" w:line="240"/>
-        <w:rPr>
-          <w:rFonts w:hint="default"/>
-          <w:sz w:val="20"/>
-          <w:szCs w:val="20"/>
-          <w:color w:val="000000"/>
-        </w:rPr>
-      </w:pPr>
-      <w:r>
-        <w:rPr>
-          <w:rFonts w:ascii="Times New Roman" w:eastAsia="Times New Roman" w:hAnsi="Times New Roman" w:cs="Times New Roman"/>
-          <w:sz w:val="20"/>
-          <w:szCs w:val="20"/>
-          <w:color w:val="000000"/>
-        </w:rPr>
-        <w:t xml:space="preserve">Wsp</w:t>
-      </w:r>
-      <w:r>
-        <w:rPr>
-          <w:rFonts w:ascii="Times New Roman" w:eastAsia="Times New Roman" w:hAnsi="Times New Roman" w:cs="Times New Roman"/>
-          <w:sz w:val="20"/>
-          <w:szCs w:val="20"/>
-          <w:color w:val="000000"/>
-        </w:rPr>
-        <w:t xml:space="preserve">ó</w:t>
-      </w:r>
-      <w:r>
-        <w:rPr>
-          <w:rFonts w:ascii="Times New Roman" w:eastAsia="Times New Roman" w:hAnsi="Times New Roman" w:cs="Times New Roman"/>
-          <w:sz w:val="20"/>
-          <w:szCs w:val="20"/>
-          <w:color w:val="000000"/>
-        </w:rPr>
-        <w:t xml:space="preserve">ł</w:t>
-      </w:r>
-      <w:r>
-        <w:rPr>
-          <w:rFonts w:ascii="Times New Roman" w:eastAsia="Times New Roman" w:hAnsi="Times New Roman" w:cs="Times New Roman"/>
-          <w:sz w:val="20"/>
-          <w:szCs w:val="20"/>
-          <w:color w:val="000000"/>
-        </w:rPr>
-        <w:t xml:space="preserve">pracownicy</w:t>
-      </w:r>
-      <w:bookmarkEnd w:id="21"/>
-      <w:bookmarkEnd w:id="19"/>
-      <w:bookmarkEnd w:id="20"/>
-      <w:r>
-        <w:rPr>
-          <w:rFonts w:ascii="Times New Roman" w:eastAsia="Times New Roman" w:hAnsi="Times New Roman" w:cs="Times New Roman"/>
-          <w:sz w:val="20"/>
-          <w:szCs w:val="20"/>
-          <w:color w:val="000000"/>
-        </w:rPr>
-      </w:r>
-    </w:p>
-    <w:p>
-      <w:pPr>
-        <w:pStyle w:val="Heading1"/>
+      </w:r>
+    </w:p>
+    <w:p>
+      <w:pPr>
+        <w:pStyle w:val="Heading2"/>
         <w:numPr>
           <w:ilvl w:val="1"/>
           <w:numId w:val="3"/>
         </w:numPr>
         <w:spacing w:before="0" w:after="80" w:line="240"/>
-        <w:ind w:left="900" w:hanging="540"/>
-        <w:rPr>
-          <w:rFonts w:hint="default"/>
-          <w:sz w:val="36"/>
-          <w:szCs w:val="36"/>
+        <w:rPr>
+          <w:rFonts w:hint="default"/>
+          <w:sz w:val="32"/>
+          <w:szCs w:val="32"/>
           <w:b/>
-          <w:color w:val="365f91"/>
-        </w:rPr>
-      </w:pPr>
-      <w:bookmarkStart w:id="25" w:name="PW_CRC_MAZEWSKI"/>
-      <w:bookmarkStart w:id="26" w:name="BKM_C792EA49_A9E0_4AC5_B3C1_5F14E905F8C7"/>
+          <w:color w:val="4f81bc"/>
+        </w:rPr>
+      </w:pPr>
+      <w:bookmarkStart w:id="27" w:name="PW_CRC_MAZEWSKI"/>
+      <w:bookmarkStart w:id="28" w:name="BKM_C792EA49_A9E0_4AC5_B3C1_5F14E905F8C7"/>
       <w:r>
         <w:rPr>
           <w:rFonts w:ascii="Calibri" w:eastAsia="Calibri" w:hAnsi="Calibri" w:cs="Calibri"/>
-          <w:sz w:val="36"/>
-          <w:szCs w:val="36"/>
+          <w:sz w:val="32"/>
+          <w:szCs w:val="32"/>
           <w:b/>
-          <w:color w:val="365f91"/>
+          <w:color w:val="4f81bc"/>
         </w:rPr>
         <w:t xml:space="preserve">PW-CRC-Mazewski</w:t>
       </w:r>
       <w:r>
         <w:rPr>
           <w:rFonts w:ascii="Calibri" w:eastAsia="Calibri" w:hAnsi="Calibri" w:cs="Calibri"/>
-          <w:sz w:val="36"/>
-          <w:szCs w:val="36"/>
+          <w:sz w:val="32"/>
+          <w:szCs w:val="32"/>
           <w:b/>
-          <w:color w:val="365f91"/>
-        </w:rPr>
-      </w:r>
-    </w:p>
-    <w:p>
-      <w:pPr>
-        <w:pStyle w:val="Normal"/>
-        <w:numId w:val="0"/>
-        <w:ilvl w:val="0"/>
-        <w:spacing w:before="0" w:after="0" w:line="240"/>
-        <w:rPr>
-          <w:rFonts w:hint="default"/>
-          <w:sz w:val="20"/>
-          <w:szCs w:val="20"/>
-          <w:color w:val="000000"/>
-        </w:rPr>
-      </w:pPr>
-      <w:r>
-        <w:rPr>
-          <w:rFonts w:ascii="Times New Roman" w:eastAsia="Times New Roman" w:hAnsi="Times New Roman" w:cs="Times New Roman"/>
-          <w:sz w:val="20"/>
-          <w:szCs w:val="20"/>
-          <w:color w:val="000000"/>
-        </w:rPr>
-      </w:r>
-    </w:p>
-    <w:p>
-      <w:pPr>
-        <w:pStyle w:val="Normal"/>
-        <w:numId w:val="0"/>
-        <w:ilvl w:val="0"/>
-        <w:spacing w:before="0" w:after="0" w:line="240"/>
-        <w:rPr>
-          <w:rFonts w:hint="default"/>
-          <w:sz w:val="20"/>
-          <w:szCs w:val="20"/>
-          <w:color w:val="000000"/>
-        </w:rPr>
-      </w:pPr>
-      <w:r>
-        <w:rPr>
-          <w:rFonts w:ascii="Times New Roman" w:eastAsia="Times New Roman" w:hAnsi="Times New Roman" w:cs="Times New Roman"/>
-          <w:sz w:val="20"/>
-          <w:szCs w:val="20"/>
-          <w:color w:val="000000"/>
+          <w:color w:val="4f81bc"/>
         </w:rPr>
       </w:r>
     </w:p>
@@ -5130,14 +5015,14 @@
           <w:color w:val="000000"/>
         </w:rPr>
       </w:pPr>
-      <w:bookmarkStart w:id="27" w:name="BKM_99CA8B23_A2AA_4C3D_9F9A_0C16697E9472"/>
+      <w:bookmarkStart w:id="29" w:name="BKM_99CA8B23_A2AA_4C3D_9F9A_0C16697E9472"/>
       <w:r>
         <w:rPr/>
         <w:drawing>
           <wp:inline distT="0" distB="0" distL="0" distR="0">
             <wp:extent cx="3495675" cy="2057400"/>
             <wp:effectExtent l="0" t="0" r="0" b="0"/>
-            <wp:docPr id="37" descr="" name=""/>
+            <wp:docPr id="40" descr="" name=""/>
             <wp:cNvGraphicFramePr>
               <a:graphicFrameLocks xmlns:a="http://schemas.openxmlformats.org/drawingml/2006/main" noChangeAspect="1"/>
             </wp:cNvGraphicFramePr>
@@ -5145,11 +5030,11 @@
               <a:graphicData uri="http://schemas.openxmlformats.org/drawingml/2006/picture">
                 <pic:pic xmlns:pic="http://schemas.openxmlformats.org/drawingml/2006/picture">
                   <pic:nvPicPr>
-                    <pic:cNvPr id="37" name="Picture"/>
+                    <pic:cNvPr id="40" name="Picture"/>
                     <pic:cNvPicPr/>
                   </pic:nvPicPr>
                   <pic:blipFill>
-                    <a:blip r:embed="img37"/>
+                    <a:blip r:embed="img40"/>
                     <a:stretch>
                       <a:fillRect/>
                     </a:stretch>
@@ -5206,6 +5091,15 @@
           <w:szCs w:val="20"/>
           <w:color w:val="000000"/>
         </w:rPr>
+        <w:t xml:space="preserve">Diagram </w:t>
+      </w:r>
+      <w:r>
+        <w:rPr>
+          <w:rFonts w:ascii="Times New Roman" w:eastAsia="Times New Roman" w:hAnsi="Times New Roman" w:cs="Times New Roman"/>
+          <w:sz w:val="20"/>
+          <w:szCs w:val="20"/>
+          <w:color w:val="000000"/>
+        </w:rPr>
         <w:fldChar w:fldCharType="begin"/>
         <w:instrText xml:space="preserve">SEQ Figure \* ARABIC</w:instrText>
         <w:fldChar w:fldCharType="separate"/>
@@ -5221,8 +5115,9 @@
           <w:szCs w:val="20"/>
           <w:color w:val="000000"/>
         </w:rPr>
-        <w:t xml:space="preserve">.PW-CRC-Mazewski</w:t>
-      </w:r>
+        <w:t xml:space="preserve">. PW-CRC-Mazewski.</w:t>
+      </w:r>
+      <w:bookmarkEnd w:id="29"/>
       <w:r>
         <w:rPr>
           <w:rFonts w:ascii="Times New Roman" w:eastAsia="Times New Roman" w:hAnsi="Times New Roman" w:cs="Times New Roman"/>
@@ -5252,8 +5147,10 @@
           <w:szCs w:val="20"/>
           <w:color w:val="000000"/>
         </w:rPr>
-        <w:t xml:space="preserve">Diagram_Logical</w:t>
-      </w:r>
+        <w:t xml:space="preserve">  </w:t>
+      </w:r>
+      <w:bookmarkEnd w:id="21"/>
+      <w:bookmarkEnd w:id="28"/>
       <w:r>
         <w:rPr>
           <w:rFonts w:ascii="Times New Roman" w:eastAsia="Times New Roman" w:hAnsi="Times New Roman" w:cs="Times New Roman"/>
@@ -5283,162 +5180,43 @@
           <w:szCs w:val="20"/>
           <w:color w:val="000000"/>
         </w:rPr>
-        <w:t xml:space="preserve">Diagram_Sequence</w:t>
-      </w:r>
-      <w:r>
-        <w:rPr>
-          <w:rFonts w:ascii="Times New Roman" w:eastAsia="Times New Roman" w:hAnsi="Times New Roman" w:cs="Times New Roman"/>
-          <w:sz w:val="20"/>
-          <w:szCs w:val="20"/>
-          <w:color w:val="000000"/>
-        </w:rPr>
-      </w:r>
-    </w:p>
-    <w:p>
-      <w:pPr>
-        <w:pStyle w:val="Normal"/>
-        <w:numId w:val="0"/>
-        <w:ilvl w:val="0"/>
-        <w:spacing w:before="0" w:after="0" w:line="240"/>
-        <w:rPr>
-          <w:rFonts w:hint="default"/>
-          <w:sz w:val="20"/>
-          <w:szCs w:val="20"/>
-          <w:color w:val="000000"/>
-        </w:rPr>
-      </w:pPr>
-      <w:r>
-        <w:rPr>
-          <w:rFonts w:ascii="Times New Roman" w:eastAsia="Times New Roman" w:hAnsi="Times New Roman" w:cs="Times New Roman"/>
-          <w:sz w:val="20"/>
-          <w:szCs w:val="20"/>
-          <w:color w:val="000000"/>
-        </w:rPr>
-        <w:t xml:space="preserve">Sesja CRC</w:t>
-      </w:r>
-      <w:r>
-        <w:rPr>
-          <w:rFonts w:ascii="Times New Roman" w:eastAsia="Times New Roman" w:hAnsi="Times New Roman" w:cs="Times New Roman"/>
-          <w:sz w:val="20"/>
-          <w:szCs w:val="20"/>
-          <w:color w:val="000000"/>
-        </w:rPr>
-      </w:r>
-    </w:p>
-    <w:p>
-      <w:pPr>
-        <w:pStyle w:val="Normal"/>
-        <w:numId w:val="0"/>
-        <w:ilvl w:val="0"/>
-        <w:spacing w:before="0" w:after="0" w:line="240"/>
-        <w:rPr>
-          <w:rFonts w:hint="default"/>
-          <w:sz w:val="20"/>
-          <w:szCs w:val="20"/>
-          <w:color w:val="000000"/>
-        </w:rPr>
-      </w:pPr>
-      <w:r>
-        <w:rPr>
-          <w:rFonts w:ascii="Times New Roman" w:eastAsia="Times New Roman" w:hAnsi="Times New Roman" w:cs="Times New Roman"/>
-          <w:sz w:val="20"/>
-          <w:szCs w:val="20"/>
-          <w:color w:val="000000"/>
-        </w:rPr>
-        <w:t xml:space="preserve">Struktura dziedziny</w:t>
-      </w:r>
-      <w:bookmarkEnd w:id="27"/>
-      <w:bookmarkEnd w:id="19"/>
-      <w:bookmarkEnd w:id="26"/>
-      <w:r>
-        <w:rPr>
-          <w:rFonts w:ascii="Times New Roman" w:eastAsia="Times New Roman" w:hAnsi="Times New Roman" w:cs="Times New Roman"/>
-          <w:sz w:val="20"/>
-          <w:szCs w:val="20"/>
-          <w:color w:val="000000"/>
-        </w:rPr>
-      </w:r>
-    </w:p>
-    <w:p>
-      <w:pPr>
-        <w:pStyle w:val="Heading1"/>
+      </w:r>
+    </w:p>
+    <w:p>
+      <w:pPr>
+        <w:pStyle w:val="Heading2"/>
         <w:numPr>
           <w:ilvl w:val="1"/>
           <w:numId w:val="3"/>
         </w:numPr>
         <w:spacing w:before="0" w:after="80" w:line="240"/>
-        <w:ind w:left="900" w:hanging="540"/>
-        <w:rPr>
-          <w:rFonts w:hint="default"/>
-          <w:sz w:val="36"/>
-          <w:szCs w:val="36"/>
+        <w:rPr>
+          <w:rFonts w:hint="default"/>
+          <w:sz w:val="32"/>
+          <w:szCs w:val="32"/>
           <w:b/>
-          <w:color w:val="365f91"/>
-        </w:rPr>
-      </w:pPr>
-      <w:bookmarkStart w:id="31" w:name="PW_CRC_MAZEWSKI"/>
-      <w:bookmarkStart w:id="32" w:name="BKM_6059C509_1CF7_41EB_8B43_F8055BD6BD3B"/>
+          <w:color w:val="4f81bc"/>
+        </w:rPr>
+      </w:pPr>
+      <w:bookmarkStart w:id="33" w:name="PW_CRC_MAZEWSKI"/>
+      <w:bookmarkStart w:id="34" w:name="BKM_6059C509_1CF7_41EB_8B43_F8055BD6BD3B"/>
       <w:r>
         <w:rPr>
           <w:rFonts w:ascii="Calibri" w:eastAsia="Calibri" w:hAnsi="Calibri" w:cs="Calibri"/>
-          <w:sz w:val="36"/>
-          <w:szCs w:val="36"/>
+          <w:sz w:val="32"/>
+          <w:szCs w:val="32"/>
           <w:b/>
-          <w:color w:val="365f91"/>
+          <w:color w:val="4f81bc"/>
         </w:rPr>
         <w:t xml:space="preserve">PW-CRC-Mazewski</w:t>
       </w:r>
       <w:r>
         <w:rPr>
           <w:rFonts w:ascii="Calibri" w:eastAsia="Calibri" w:hAnsi="Calibri" w:cs="Calibri"/>
-          <w:sz w:val="36"/>
-          <w:szCs w:val="36"/>
+          <w:sz w:val="32"/>
+          <w:szCs w:val="32"/>
           <w:b/>
-          <w:color w:val="365f91"/>
-        </w:rPr>
-      </w:r>
-    </w:p>
-    <w:p>
-      <w:pPr>
-        <w:pStyle w:val="Normal"/>
-        <w:numId w:val="0"/>
-        <w:ilvl w:val="0"/>
-        <w:spacing w:before="0" w:after="0" w:line="240"/>
-        <w:rPr>
-          <w:rFonts w:hint="default"/>
-          <w:sz w:val="20"/>
-          <w:szCs w:val="20"/>
-          <w:color w:val="000000"/>
-        </w:rPr>
-      </w:pPr>
-      <w:r>
-        <w:rPr>
-          <w:rFonts w:ascii="Times New Roman" w:eastAsia="Times New Roman" w:hAnsi="Times New Roman" w:cs="Times New Roman"/>
-          <w:sz w:val="20"/>
-          <w:szCs w:val="20"/>
-          <w:color w:val="000000"/>
-        </w:rPr>
-      </w:r>
-    </w:p>
-    <w:p>
-      <w:pPr>
-        <w:pStyle w:val="Normal"/>
-        <w:numId w:val="0"/>
-        <w:ilvl w:val="0"/>
-        <w:spacing w:before="0" w:after="0" w:line="240"/>
-        <w:rPr>
-          <w:rFonts w:hint="default"/>
-          <w:sz w:val="20"/>
-          <w:szCs w:val="20"/>
-          <w:color w:val="000000"/>
-        </w:rPr>
-      </w:pPr>
-      <w:r>
-        <w:rPr>
-          <w:rFonts w:ascii="Times New Roman" w:eastAsia="Times New Roman" w:hAnsi="Times New Roman" w:cs="Times New Roman"/>
-          <w:sz w:val="20"/>
-          <w:szCs w:val="20"/>
-          <w:color w:val="000000"/>
+          <w:color w:val="4f81bc"/>
         </w:rPr>
       </w:r>
     </w:p>
@@ -5500,14 +5278,14 @@
           <w:color w:val="000000"/>
         </w:rPr>
       </w:pPr>
-      <w:bookmarkStart w:id="33" w:name="BKM_C8692FB6_7E2F_4716_86B4_BA7CEF87BBB3"/>
+      <w:bookmarkStart w:id="35" w:name="BKM_C8692FB6_7E2F_4716_86B4_BA7CEF87BBB3"/>
       <w:r>
         <w:rPr/>
         <w:drawing>
           <wp:inline distT="0" distB="0" distL="0" distR="0">
             <wp:extent cx="6163945" cy="1920240"/>
             <wp:effectExtent l="0" t="0" r="0" b="0"/>
-            <wp:docPr id="38" descr="" name=""/>
+            <wp:docPr id="41" descr="" name=""/>
             <wp:cNvGraphicFramePr>
               <a:graphicFrameLocks xmlns:a="http://schemas.openxmlformats.org/drawingml/2006/main" noChangeAspect="1"/>
             </wp:cNvGraphicFramePr>
@@ -5515,11 +5293,11 @@
               <a:graphicData uri="http://schemas.openxmlformats.org/drawingml/2006/picture">
                 <pic:pic xmlns:pic="http://schemas.openxmlformats.org/drawingml/2006/picture">
                   <pic:nvPicPr>
-                    <pic:cNvPr id="38" name="Picture"/>
+                    <pic:cNvPr id="41" name="Picture"/>
                     <pic:cNvPicPr/>
                   </pic:nvPicPr>
                   <pic:blipFill>
-                    <a:blip r:embed="img38"/>
+                    <a:blip r:embed="img41"/>
                     <a:stretch>
                       <a:fillRect/>
                     </a:stretch>
@@ -5576,6 +5354,15 @@
           <w:szCs w:val="20"/>
           <w:color w:val="000000"/>
         </w:rPr>
+        <w:t xml:space="preserve">Diagram </w:t>
+      </w:r>
+      <w:r>
+        <w:rPr>
+          <w:rFonts w:ascii="Times New Roman" w:eastAsia="Times New Roman" w:hAnsi="Times New Roman" w:cs="Times New Roman"/>
+          <w:sz w:val="20"/>
+          <w:szCs w:val="20"/>
+          <w:color w:val="000000"/>
+        </w:rPr>
         <w:fldChar w:fldCharType="begin"/>
         <w:instrText xml:space="preserve">SEQ Figure \* ARABIC</w:instrText>
         <w:fldChar w:fldCharType="separate"/>
@@ -5591,8 +5378,9 @@
           <w:szCs w:val="20"/>
           <w:color w:val="000000"/>
         </w:rPr>
-        <w:t xml:space="preserve">.PW-CRC-Mazewski</w:t>
-      </w:r>
+        <w:t xml:space="preserve">. PW-CRC-Mazewski.</w:t>
+      </w:r>
+      <w:bookmarkEnd w:id="35"/>
       <w:r>
         <w:rPr>
           <w:rFonts w:ascii="Times New Roman" w:eastAsia="Times New Roman" w:hAnsi="Times New Roman" w:cs="Times New Roman"/>
@@ -5622,8 +5410,12 @@
           <w:szCs w:val="20"/>
           <w:color w:val="000000"/>
         </w:rPr>
-        <w:t xml:space="preserve">Struktura</w:t>
-      </w:r>
+        <w:t xml:space="preserve">    </w:t>
+      </w:r>
+      <w:bookmarkEnd w:id="21"/>
+      <w:bookmarkEnd w:id="34"/>
+      <w:bookmarkEnd w:id="19"/>
+      <w:bookmarkEnd w:id="20"/>
       <w:r>
         <w:rPr>
           <w:rFonts w:ascii="Times New Roman" w:eastAsia="Times New Roman" w:hAnsi="Times New Roman" w:cs="Times New Roman"/>
@@ -5653,15 +5445,6 @@
           <w:szCs w:val="20"/>
           <w:color w:val="000000"/>
         </w:rPr>
-        <w:t xml:space="preserve">ToolboxPage</w:t>
-      </w:r>
-      <w:r>
-        <w:rPr>
-          <w:rFonts w:ascii="Times New Roman" w:eastAsia="Times New Roman" w:hAnsi="Times New Roman" w:cs="Times New Roman"/>
-          <w:sz w:val="20"/>
-          <w:szCs w:val="20"/>
-          <w:color w:val="000000"/>
-        </w:rPr>
       </w:r>
     </w:p>
     <w:p>
@@ -5677,18 +5460,6 @@
           <w:color w:val="000000"/>
         </w:rPr>
       </w:pPr>
-      <w:r>
-        <w:rPr>
-          <w:rFonts w:ascii="Times New Roman" w:eastAsia="Times New Roman" w:hAnsi="Times New Roman" w:cs="Times New Roman"/>
-          <w:sz w:val="20"/>
-          <w:szCs w:val="20"/>
-          <w:color w:val="000000"/>
-        </w:rPr>
-        <w:t xml:space="preserve">Zachowanie</w:t>
-      </w:r>
-      <w:bookmarkEnd w:id="33"/>
-      <w:bookmarkEnd w:id="19"/>
-      <w:bookmarkEnd w:id="32"/>
       <w:r>
         <w:rPr>
           <w:rFonts w:ascii="Times New Roman" w:eastAsia="Times New Roman" w:hAnsi="Times New Roman" w:cs="Times New Roman"/>
@@ -5721,11 +5492,11 @@
       <w:pPr>
         <w:pStyle w:val="Heading1"/>
         <w:numPr>
-          <w:ilvl w:val="1"/>
+          <w:ilvl w:val="0"/>
           <w:numId w:val="3"/>
         </w:numPr>
         <w:spacing w:before="0" w:after="80" w:line="240"/>
-        <w:ind w:left="900" w:hanging="540"/>
+        <w:ind w:left="720" w:hanging="360"/>
         <w:rPr>
           <w:rFonts w:hint="default"/>
           <w:sz w:val="36"/>
@@ -5734,8 +5505,8 @@
           <w:color w:val="365f91"/>
         </w:rPr>
       </w:pPr>
-      <w:bookmarkStart w:id="37" w:name="KARTY_CRC"/>
-      <w:bookmarkStart w:id="38" w:name="BKM_0389D703_5001_48F7_9815_4982EF2CE61F"/>
+      <w:bookmarkStart w:id="41" w:name="KARTY_CRC"/>
+      <w:bookmarkStart w:id="42" w:name="BKM_0389D703_5001_48F7_9815_4982EF2CE61F"/>
       <w:r>
         <w:rPr>
           <w:rFonts w:ascii="Calibri" w:eastAsia="Calibri" w:hAnsi="Calibri" w:cs="Calibri"/>
@@ -5805,50 +5576,6 @@
         <w:pStyle w:val="Normal"/>
         <w:numId w:val="0"/>
         <w:ilvl w:val="0"/>
-        <w:spacing w:before="0" w:after="0" w:line="240"/>
-        <w:rPr>
-          <w:rFonts w:hint="default"/>
-          <w:sz w:val="20"/>
-          <w:szCs w:val="20"/>
-          <w:color w:val="000000"/>
-        </w:rPr>
-      </w:pPr>
-      <w:r>
-        <w:rPr>
-          <w:rFonts w:ascii="Times New Roman" w:eastAsia="Times New Roman" w:hAnsi="Times New Roman" w:cs="Times New Roman"/>
-          <w:sz w:val="20"/>
-          <w:szCs w:val="20"/>
-          <w:color w:val="000000"/>
-        </w:rPr>
-      </w:r>
-    </w:p>
-    <w:p>
-      <w:pPr>
-        <w:pStyle w:val="Normal"/>
-        <w:numId w:val="0"/>
-        <w:ilvl w:val="0"/>
-        <w:spacing w:before="0" w:after="0" w:line="240"/>
-        <w:rPr>
-          <w:rFonts w:hint="default"/>
-          <w:sz w:val="20"/>
-          <w:szCs w:val="20"/>
-          <w:color w:val="000000"/>
-        </w:rPr>
-      </w:pPr>
-      <w:r>
-        <w:rPr>
-          <w:rFonts w:ascii="Times New Roman" w:eastAsia="Times New Roman" w:hAnsi="Times New Roman" w:cs="Times New Roman"/>
-          <w:sz w:val="20"/>
-          <w:szCs w:val="20"/>
-          <w:color w:val="000000"/>
-        </w:rPr>
-      </w:r>
-    </w:p>
-    <w:p>
-      <w:pPr>
-        <w:pStyle w:val="Normal"/>
-        <w:numId w:val="0"/>
-        <w:ilvl w:val="0"/>
         <w:jc w:val="center"/>
         <w:spacing w:before="0" w:after="0" w:line="240"/>
         <w:rPr>
@@ -5858,14 +5585,14 @@
           <w:color w:val="000000"/>
         </w:rPr>
       </w:pPr>
-      <w:bookmarkStart w:id="39" w:name="BKM_E1ED7EA1_E277_4D12_89D0_477F25AAA875"/>
+      <w:bookmarkStart w:id="43" w:name="BKM_E1ED7EA1_E277_4D12_89D0_477F25AAA875"/>
       <w:r>
         <w:rPr/>
         <w:drawing>
           <wp:inline distT="0" distB="0" distL="0" distR="0">
-            <wp:extent cx="5943600" cy="7705725"/>
+            <wp:extent cx="5943600" cy="8048625"/>
             <wp:effectExtent l="0" t="0" r="0" b="0"/>
-            <wp:docPr id="39" descr="" name=""/>
+            <wp:docPr id="42" descr="" name=""/>
             <wp:cNvGraphicFramePr>
               <a:graphicFrameLocks xmlns:a="http://schemas.openxmlformats.org/drawingml/2006/main" noChangeAspect="1"/>
             </wp:cNvGraphicFramePr>
@@ -5873,11 +5600,11 @@
               <a:graphicData uri="http://schemas.openxmlformats.org/drawingml/2006/picture">
                 <pic:pic xmlns:pic="http://schemas.openxmlformats.org/drawingml/2006/picture">
                   <pic:nvPicPr>
-                    <pic:cNvPr id="39" name="Picture"/>
+                    <pic:cNvPr id="42" name="Picture"/>
                     <pic:cNvPicPr/>
                   </pic:nvPicPr>
                   <pic:blipFill>
-                    <a:blip r:embed="img39"/>
+                    <a:blip r:embed="img42"/>
                     <a:stretch>
                       <a:fillRect/>
                     </a:stretch>
@@ -5885,7 +5612,7 @@
                   <pic:spPr bwMode="auto">
                     <a:xfrm>
                       <a:off x="0" y="0"/>
-                      <a:ext cx="5943600" cy="7705725"/>
+                      <a:ext cx="5943600" cy="8048625"/>
                     </a:xfrm>
                     <a:prstGeom prst="rect">
                       <a:avLst/>
@@ -5934,6 +5661,15 @@
           <w:szCs w:val="20"/>
           <w:color w:val="000000"/>
         </w:rPr>
+        <w:t xml:space="preserve">Diagram </w:t>
+      </w:r>
+      <w:r>
+        <w:rPr>
+          <w:rFonts w:ascii="Times New Roman" w:eastAsia="Times New Roman" w:hAnsi="Times New Roman" w:cs="Times New Roman"/>
+          <w:sz w:val="20"/>
+          <w:szCs w:val="20"/>
+          <w:color w:val="000000"/>
+        </w:rPr>
         <w:fldChar w:fldCharType="begin"/>
         <w:instrText xml:space="preserve">SEQ Figure \* ARABIC</w:instrText>
         <w:fldChar w:fldCharType="separate"/>
@@ -5949,8 +5685,9 @@
           <w:szCs w:val="20"/>
           <w:color w:val="000000"/>
         </w:rPr>
-        <w:t xml:space="preserve">.Karty CRC</w:t>
-      </w:r>
+        <w:t xml:space="preserve">. Karty CRC.</w:t>
+      </w:r>
+      <w:bookmarkEnd w:id="43"/>
       <w:r>
         <w:rPr>
           <w:rFonts w:ascii="Times New Roman" w:eastAsia="Times New Roman" w:hAnsi="Times New Roman" w:cs="Times New Roman"/>
@@ -5980,8 +5717,10 @@
           <w:szCs w:val="20"/>
           <w:color w:val="000000"/>
         </w:rPr>
-        <w:t xml:space="preserve">CRC:001:Mazewski Dyspozytor</w:t>
-      </w:r>
+        <w:t xml:space="preserve">  </w:t>
+      </w:r>
+      <w:bookmarkEnd w:id="41"/>
+      <w:bookmarkEnd w:id="42"/>
       <w:r>
         <w:rPr>
           <w:rFonts w:ascii="Times New Roman" w:eastAsia="Times New Roman" w:hAnsi="Times New Roman" w:cs="Times New Roman"/>
@@ -6011,15 +5750,6 @@
           <w:szCs w:val="20"/>
           <w:color w:val="000000"/>
         </w:rPr>
-        <w:t xml:space="preserve">CRC:002:Mazewski Kierowca</w:t>
-      </w:r>
-      <w:r>
-        <w:rPr>
-          <w:rFonts w:ascii="Times New Roman" w:eastAsia="Times New Roman" w:hAnsi="Times New Roman" w:cs="Times New Roman"/>
-          <w:sz w:val="20"/>
-          <w:szCs w:val="20"/>
-          <w:color w:val="000000"/>
-        </w:rPr>
       </w:r>
     </w:p>
     <w:p>
@@ -6035,452 +5765,6 @@
           <w:color w:val="000000"/>
         </w:rPr>
       </w:pPr>
-      <w:r>
-        <w:rPr>
-          <w:rFonts w:ascii="Times New Roman" w:eastAsia="Times New Roman" w:hAnsi="Times New Roman" w:cs="Times New Roman"/>
-          <w:sz w:val="20"/>
-          <w:szCs w:val="20"/>
-          <w:color w:val="000000"/>
-        </w:rPr>
-        <w:t xml:space="preserve">CRC:003:Mazewski Kierownik</w:t>
-      </w:r>
-      <w:r>
-        <w:rPr>
-          <w:rFonts w:ascii="Times New Roman" w:eastAsia="Times New Roman" w:hAnsi="Times New Roman" w:cs="Times New Roman"/>
-          <w:sz w:val="20"/>
-          <w:szCs w:val="20"/>
-          <w:color w:val="000000"/>
-        </w:rPr>
-      </w:r>
-    </w:p>
-    <w:p>
-      <w:pPr>
-        <w:pStyle w:val="Normal"/>
-        <w:numId w:val="0"/>
-        <w:ilvl w:val="0"/>
-        <w:spacing w:before="0" w:after="0" w:line="240"/>
-        <w:rPr>
-          <w:rFonts w:hint="default"/>
-          <w:sz w:val="20"/>
-          <w:szCs w:val="20"/>
-          <w:color w:val="000000"/>
-        </w:rPr>
-      </w:pPr>
-      <w:r>
-        <w:rPr>
-          <w:rFonts w:ascii="Times New Roman" w:eastAsia="Times New Roman" w:hAnsi="Times New Roman" w:cs="Times New Roman"/>
-          <w:sz w:val="20"/>
-          <w:szCs w:val="20"/>
-          <w:color w:val="000000"/>
-        </w:rPr>
-        <w:t xml:space="preserve">CRC:004:Mazewski Klient</w:t>
-      </w:r>
-      <w:r>
-        <w:rPr>
-          <w:rFonts w:ascii="Times New Roman" w:eastAsia="Times New Roman" w:hAnsi="Times New Roman" w:cs="Times New Roman"/>
-          <w:sz w:val="20"/>
-          <w:szCs w:val="20"/>
-          <w:color w:val="000000"/>
-        </w:rPr>
-      </w:r>
-    </w:p>
-    <w:p>
-      <w:pPr>
-        <w:pStyle w:val="Normal"/>
-        <w:numId w:val="0"/>
-        <w:ilvl w:val="0"/>
-        <w:spacing w:before="0" w:after="0" w:line="240"/>
-        <w:rPr>
-          <w:rFonts w:hint="default"/>
-          <w:sz w:val="20"/>
-          <w:szCs w:val="20"/>
-          <w:color w:val="000000"/>
-        </w:rPr>
-      </w:pPr>
-      <w:r>
-        <w:rPr>
-          <w:rFonts w:ascii="Times New Roman" w:eastAsia="Times New Roman" w:hAnsi="Times New Roman" w:cs="Times New Roman"/>
-          <w:sz w:val="20"/>
-          <w:szCs w:val="20"/>
-          <w:color w:val="000000"/>
-        </w:rPr>
-        <w:t xml:space="preserve">CRC:005:Mazewski Spedytor</w:t>
-      </w:r>
-      <w:r>
-        <w:rPr>
-          <w:rFonts w:ascii="Times New Roman" w:eastAsia="Times New Roman" w:hAnsi="Times New Roman" w:cs="Times New Roman"/>
-          <w:sz w:val="20"/>
-          <w:szCs w:val="20"/>
-          <w:color w:val="000000"/>
-        </w:rPr>
-      </w:r>
-    </w:p>
-    <w:p>
-      <w:pPr>
-        <w:pStyle w:val="Normal"/>
-        <w:numId w:val="0"/>
-        <w:ilvl w:val="0"/>
-        <w:spacing w:before="0" w:after="0" w:line="240"/>
-        <w:rPr>
-          <w:rFonts w:hint="default"/>
-          <w:sz w:val="20"/>
-          <w:szCs w:val="20"/>
-          <w:color w:val="000000"/>
-        </w:rPr>
-      </w:pPr>
-      <w:r>
-        <w:rPr>
-          <w:rFonts w:ascii="Times New Roman" w:eastAsia="Times New Roman" w:hAnsi="Times New Roman" w:cs="Times New Roman"/>
-          <w:sz w:val="20"/>
-          <w:szCs w:val="20"/>
-          <w:color w:val="000000"/>
-        </w:rPr>
-        <w:t xml:space="preserve">CRC:006:Mazewski System FUTURE-TRANS</w:t>
-      </w:r>
-      <w:r>
-        <w:rPr>
-          <w:rFonts w:ascii="Times New Roman" w:eastAsia="Times New Roman" w:hAnsi="Times New Roman" w:cs="Times New Roman"/>
-          <w:sz w:val="20"/>
-          <w:szCs w:val="20"/>
-          <w:color w:val="000000"/>
-        </w:rPr>
-      </w:r>
-    </w:p>
-    <w:p>
-      <w:pPr>
-        <w:pStyle w:val="Normal"/>
-        <w:numId w:val="0"/>
-        <w:ilvl w:val="0"/>
-        <w:spacing w:before="0" w:after="0" w:line="240"/>
-        <w:rPr>
-          <w:rFonts w:hint="default"/>
-          <w:sz w:val="20"/>
-          <w:szCs w:val="20"/>
-          <w:color w:val="000000"/>
-        </w:rPr>
-      </w:pPr>
-      <w:r>
-        <w:rPr>
-          <w:rFonts w:ascii="Times New Roman" w:eastAsia="Times New Roman" w:hAnsi="Times New Roman" w:cs="Times New Roman"/>
-          <w:sz w:val="20"/>
-          <w:szCs w:val="20"/>
-          <w:color w:val="000000"/>
-        </w:rPr>
-        <w:t xml:space="preserve">CLB:006:Mazewski Dyspozytor</w:t>
-      </w:r>
-      <w:r>
-        <w:rPr>
-          <w:rFonts w:ascii="Times New Roman" w:eastAsia="Times New Roman" w:hAnsi="Times New Roman" w:cs="Times New Roman"/>
-          <w:sz w:val="20"/>
-          <w:szCs w:val="20"/>
-          <w:color w:val="000000"/>
-        </w:rPr>
-      </w:r>
-    </w:p>
-    <w:p>
-      <w:pPr>
-        <w:pStyle w:val="Normal"/>
-        <w:numId w:val="0"/>
-        <w:ilvl w:val="0"/>
-        <w:spacing w:before="0" w:after="0" w:line="240"/>
-        <w:rPr>
-          <w:rFonts w:hint="default"/>
-          <w:sz w:val="20"/>
-          <w:szCs w:val="20"/>
-          <w:color w:val="000000"/>
-        </w:rPr>
-      </w:pPr>
-      <w:r>
-        <w:rPr>
-          <w:rFonts w:ascii="Times New Roman" w:eastAsia="Times New Roman" w:hAnsi="Times New Roman" w:cs="Times New Roman"/>
-          <w:sz w:val="20"/>
-          <w:szCs w:val="20"/>
-          <w:color w:val="000000"/>
-        </w:rPr>
-        <w:t xml:space="preserve">CLB:007:Mazewski Klient</w:t>
-      </w:r>
-      <w:r>
-        <w:rPr>
-          <w:rFonts w:ascii="Times New Roman" w:eastAsia="Times New Roman" w:hAnsi="Times New Roman" w:cs="Times New Roman"/>
-          <w:sz w:val="20"/>
-          <w:szCs w:val="20"/>
-          <w:color w:val="000000"/>
-        </w:rPr>
-      </w:r>
-    </w:p>
-    <w:p>
-      <w:pPr>
-        <w:pStyle w:val="Normal"/>
-        <w:numId w:val="0"/>
-        <w:ilvl w:val="0"/>
-        <w:spacing w:before="0" w:after="0" w:line="240"/>
-        <w:rPr>
-          <w:rFonts w:hint="default"/>
-          <w:sz w:val="20"/>
-          <w:szCs w:val="20"/>
-          <w:color w:val="000000"/>
-        </w:rPr>
-      </w:pPr>
-      <w:r>
-        <w:rPr>
-          <w:rFonts w:ascii="Times New Roman" w:eastAsia="Times New Roman" w:hAnsi="Times New Roman" w:cs="Times New Roman"/>
-          <w:sz w:val="20"/>
-          <w:szCs w:val="20"/>
-          <w:color w:val="000000"/>
-        </w:rPr>
-        <w:t xml:space="preserve">CLB:004:Mazewski Dyspozytor</w:t>
-      </w:r>
-      <w:r>
-        <w:rPr>
-          <w:rFonts w:ascii="Times New Roman" w:eastAsia="Times New Roman" w:hAnsi="Times New Roman" w:cs="Times New Roman"/>
-          <w:sz w:val="20"/>
-          <w:szCs w:val="20"/>
-          <w:color w:val="000000"/>
-        </w:rPr>
-      </w:r>
-    </w:p>
-    <w:p>
-      <w:pPr>
-        <w:pStyle w:val="Normal"/>
-        <w:numId w:val="0"/>
-        <w:ilvl w:val="0"/>
-        <w:spacing w:before="0" w:after="0" w:line="240"/>
-        <w:rPr>
-          <w:rFonts w:hint="default"/>
-          <w:sz w:val="20"/>
-          <w:szCs w:val="20"/>
-          <w:color w:val="000000"/>
-        </w:rPr>
-      </w:pPr>
-      <w:r>
-        <w:rPr>
-          <w:rFonts w:ascii="Times New Roman" w:eastAsia="Times New Roman" w:hAnsi="Times New Roman" w:cs="Times New Roman"/>
-          <w:sz w:val="20"/>
-          <w:szCs w:val="20"/>
-          <w:color w:val="000000"/>
-        </w:rPr>
-        <w:t xml:space="preserve">CLB:001:Mazewski Kierowca</w:t>
-      </w:r>
-      <w:r>
-        <w:rPr>
-          <w:rFonts w:ascii="Times New Roman" w:eastAsia="Times New Roman" w:hAnsi="Times New Roman" w:cs="Times New Roman"/>
-          <w:sz w:val="20"/>
-          <w:szCs w:val="20"/>
-          <w:color w:val="000000"/>
-        </w:rPr>
-      </w:r>
-    </w:p>
-    <w:p>
-      <w:pPr>
-        <w:pStyle w:val="Normal"/>
-        <w:numId w:val="0"/>
-        <w:ilvl w:val="0"/>
-        <w:spacing w:before="0" w:after="0" w:line="240"/>
-        <w:rPr>
-          <w:rFonts w:hint="default"/>
-          <w:sz w:val="20"/>
-          <w:szCs w:val="20"/>
-          <w:color w:val="000000"/>
-        </w:rPr>
-      </w:pPr>
-      <w:r>
-        <w:rPr>
-          <w:rFonts w:ascii="Times New Roman" w:eastAsia="Times New Roman" w:hAnsi="Times New Roman" w:cs="Times New Roman"/>
-          <w:sz w:val="20"/>
-          <w:szCs w:val="20"/>
-          <w:color w:val="000000"/>
-        </w:rPr>
-        <w:t xml:space="preserve">CLB:002:Mazewski Spedytor</w:t>
-      </w:r>
-      <w:r>
-        <w:rPr>
-          <w:rFonts w:ascii="Times New Roman" w:eastAsia="Times New Roman" w:hAnsi="Times New Roman" w:cs="Times New Roman"/>
-          <w:sz w:val="20"/>
-          <w:szCs w:val="20"/>
-          <w:color w:val="000000"/>
-        </w:rPr>
-      </w:r>
-    </w:p>
-    <w:p>
-      <w:pPr>
-        <w:pStyle w:val="Normal"/>
-        <w:numId w:val="0"/>
-        <w:ilvl w:val="0"/>
-        <w:spacing w:before="0" w:after="0" w:line="240"/>
-        <w:rPr>
-          <w:rFonts w:hint="default"/>
-          <w:sz w:val="20"/>
-          <w:szCs w:val="20"/>
-          <w:color w:val="000000"/>
-        </w:rPr>
-      </w:pPr>
-      <w:r>
-        <w:rPr>
-          <w:rFonts w:ascii="Times New Roman" w:eastAsia="Times New Roman" w:hAnsi="Times New Roman" w:cs="Times New Roman"/>
-          <w:sz w:val="20"/>
-          <w:szCs w:val="20"/>
-          <w:color w:val="000000"/>
-        </w:rPr>
-        <w:t xml:space="preserve">CLB:003:Mazewski Dyspozytor</w:t>
-      </w:r>
-      <w:r>
-        <w:rPr>
-          <w:rFonts w:ascii="Times New Roman" w:eastAsia="Times New Roman" w:hAnsi="Times New Roman" w:cs="Times New Roman"/>
-          <w:sz w:val="20"/>
-          <w:szCs w:val="20"/>
-          <w:color w:val="000000"/>
-        </w:rPr>
-      </w:r>
-    </w:p>
-    <w:p>
-      <w:pPr>
-        <w:pStyle w:val="Normal"/>
-        <w:numId w:val="0"/>
-        <w:ilvl w:val="0"/>
-        <w:spacing w:before="0" w:after="0" w:line="240"/>
-        <w:rPr>
-          <w:rFonts w:hint="default"/>
-          <w:sz w:val="20"/>
-          <w:szCs w:val="20"/>
-          <w:color w:val="000000"/>
-        </w:rPr>
-      </w:pPr>
-      <w:r>
-        <w:rPr>
-          <w:rFonts w:ascii="Times New Roman" w:eastAsia="Times New Roman" w:hAnsi="Times New Roman" w:cs="Times New Roman"/>
-          <w:sz w:val="20"/>
-          <w:szCs w:val="20"/>
-          <w:color w:val="000000"/>
-        </w:rPr>
-        <w:t xml:space="preserve">CLB:008:Mazewski Dyspozytor</w:t>
-      </w:r>
-      <w:r>
-        <w:rPr>
-          <w:rFonts w:ascii="Times New Roman" w:eastAsia="Times New Roman" w:hAnsi="Times New Roman" w:cs="Times New Roman"/>
-          <w:sz w:val="20"/>
-          <w:szCs w:val="20"/>
-          <w:color w:val="000000"/>
-        </w:rPr>
-      </w:r>
-    </w:p>
-    <w:p>
-      <w:pPr>
-        <w:pStyle w:val="Normal"/>
-        <w:numId w:val="0"/>
-        <w:ilvl w:val="0"/>
-        <w:spacing w:before="0" w:after="0" w:line="240"/>
-        <w:rPr>
-          <w:rFonts w:hint="default"/>
-          <w:sz w:val="20"/>
-          <w:szCs w:val="20"/>
-          <w:color w:val="000000"/>
-        </w:rPr>
-      </w:pPr>
-      <w:r>
-        <w:rPr>
-          <w:rFonts w:ascii="Times New Roman" w:eastAsia="Times New Roman" w:hAnsi="Times New Roman" w:cs="Times New Roman"/>
-          <w:sz w:val="20"/>
-          <w:szCs w:val="20"/>
-          <w:color w:val="000000"/>
-        </w:rPr>
-        <w:t xml:space="preserve">CLB:009:Mazewski Kierowca</w:t>
-      </w:r>
-      <w:r>
-        <w:rPr>
-          <w:rFonts w:ascii="Times New Roman" w:eastAsia="Times New Roman" w:hAnsi="Times New Roman" w:cs="Times New Roman"/>
-          <w:sz w:val="20"/>
-          <w:szCs w:val="20"/>
-          <w:color w:val="000000"/>
-        </w:rPr>
-      </w:r>
-    </w:p>
-    <w:p>
-      <w:pPr>
-        <w:pStyle w:val="Normal"/>
-        <w:numId w:val="0"/>
-        <w:ilvl w:val="0"/>
-        <w:spacing w:before="0" w:after="0" w:line="240"/>
-        <w:rPr>
-          <w:rFonts w:hint="default"/>
-          <w:sz w:val="20"/>
-          <w:szCs w:val="20"/>
-          <w:color w:val="000000"/>
-        </w:rPr>
-      </w:pPr>
-      <w:r>
-        <w:rPr>
-          <w:rFonts w:ascii="Times New Roman" w:eastAsia="Times New Roman" w:hAnsi="Times New Roman" w:cs="Times New Roman"/>
-          <w:sz w:val="20"/>
-          <w:szCs w:val="20"/>
-          <w:color w:val="000000"/>
-        </w:rPr>
-        <w:t xml:space="preserve">CLB:010:Mazewski Kierownik</w:t>
-      </w:r>
-      <w:r>
-        <w:rPr>
-          <w:rFonts w:ascii="Times New Roman" w:eastAsia="Times New Roman" w:hAnsi="Times New Roman" w:cs="Times New Roman"/>
-          <w:sz w:val="20"/>
-          <w:szCs w:val="20"/>
-          <w:color w:val="000000"/>
-        </w:rPr>
-      </w:r>
-    </w:p>
-    <w:p>
-      <w:pPr>
-        <w:pStyle w:val="Normal"/>
-        <w:numId w:val="0"/>
-        <w:ilvl w:val="0"/>
-        <w:spacing w:before="0" w:after="0" w:line="240"/>
-        <w:rPr>
-          <w:rFonts w:hint="default"/>
-          <w:sz w:val="20"/>
-          <w:szCs w:val="20"/>
-          <w:color w:val="000000"/>
-        </w:rPr>
-      </w:pPr>
-      <w:r>
-        <w:rPr>
-          <w:rFonts w:ascii="Times New Roman" w:eastAsia="Times New Roman" w:hAnsi="Times New Roman" w:cs="Times New Roman"/>
-          <w:sz w:val="20"/>
-          <w:szCs w:val="20"/>
-          <w:color w:val="000000"/>
-        </w:rPr>
-        <w:t xml:space="preserve">CLB:011:Mazewski Spedytor</w:t>
-      </w:r>
-      <w:r>
-        <w:rPr>
-          <w:rFonts w:ascii="Times New Roman" w:eastAsia="Times New Roman" w:hAnsi="Times New Roman" w:cs="Times New Roman"/>
-          <w:sz w:val="20"/>
-          <w:szCs w:val="20"/>
-          <w:color w:val="000000"/>
-        </w:rPr>
-      </w:r>
-    </w:p>
-    <w:p>
-      <w:pPr>
-        <w:pStyle w:val="Normal"/>
-        <w:numId w:val="0"/>
-        <w:ilvl w:val="0"/>
-        <w:spacing w:before="0" w:after="0" w:line="240"/>
-        <w:rPr>
-          <w:rFonts w:hint="default"/>
-          <w:sz w:val="20"/>
-          <w:szCs w:val="20"/>
-          <w:color w:val="000000"/>
-        </w:rPr>
-      </w:pPr>
-      <w:r>
-        <w:rPr>
-          <w:rFonts w:ascii="Times New Roman" w:eastAsia="Times New Roman" w:hAnsi="Times New Roman" w:cs="Times New Roman"/>
-          <w:sz w:val="20"/>
-          <w:szCs w:val="20"/>
-          <w:color w:val="000000"/>
-        </w:rPr>
-        <w:t xml:space="preserve">CLB:005:Mazewski Spedytor</w:t>
-      </w:r>
-      <w:bookmarkEnd w:id="39"/>
-      <w:bookmarkEnd w:id="37"/>
-      <w:bookmarkEnd w:id="38"/>
       <w:r>
         <w:rPr>
           <w:rFonts w:ascii="Times New Roman" w:eastAsia="Times New Roman" w:hAnsi="Times New Roman" w:cs="Times New Roman"/>
@@ -6658,8 +5942,8 @@
     </w:lvl>
   </w:abstractNum>
   <w:abstractNum w:abstractNumId="3">
-    <w:nsid w:val="d"/>
-    <w:name w:val="List238581718_1"/>
+    <w:nsid w:val="f"/>
+    <w:name w:val="List1383448406_1"/>
     <w:multiLevelType w:val="multilevel"/>
     <w:lvl w:ilvl="0">
       <w:start w:val="1"/>

</xml_diff>